<commit_message>
Added DestroyByBoundary script, made Player engine a prefab
</commit_message>
<xml_diff>
--- a/External Game Document.docx
+++ b/External Game Document.docx
@@ -2107,7 +2107,6 @@
           <w:szCs w:val="24"/>
         </w:rPr>
       </w:pPr>
-      <w:bookmarkStart w:id="0" w:name="_GoBack"/>
       <w:r>
         <w:rPr>
           <w:noProof/>
@@ -2149,7 +2148,6 @@
           </wp:inline>
         </w:drawing>
       </w:r>
-      <w:bookmarkEnd w:id="0"/>
       <w:r>
         <w:rPr>
           <w:i/>
@@ -2280,8 +2278,10 @@
           <w:sz w:val="24"/>
           <w:szCs w:val="24"/>
         </w:rPr>
-        <w:t>sdfa</w:t>
-      </w:r>
+        <w:t>Laser bolts from Andrew R. Alberts – free to use</w:t>
+      </w:r>
+      <w:bookmarkStart w:id="0" w:name="_GoBack"/>
+      <w:bookmarkEnd w:id="0"/>
     </w:p>
     <w:p>
       <w:pPr>
@@ -3957,11 +3957,11 @@
 </file>
 
 <file path=customXml/item2.xml><?xml version="1.0" encoding="utf-8"?>
-<p:properties xmlns:p="http://schemas.microsoft.com/office/2006/metadata/properties" xmlns:xsi="http://www.w3.org/2001/XMLSchema-instance" xmlns:pc="http://schemas.microsoft.com/office/infopath/2007/PartnerControls"/>
+<ct:contentTypeSchema xmlns:ct="http://schemas.microsoft.com/office/2006/metadata/contentType" xmlns:ma="http://schemas.microsoft.com/office/2006/metadata/properties/metaAttributes" ct:_="" ma:_="" ma:contentTypeName="TemplateFile" ma:contentTypeID="0x0101006EDDDB5EE6D98C44930B742096920B300400F5B6D36B3EF94B4E9A635CDF2A18F5B8" ma:contentTypeVersion="33" ma:contentTypeDescription="Create a new document." ma:contentTypeScope="" ma:versionID="37d3ec2b48d53e45b233ad8f52fe1b11"/>
 </file>
 
 <file path=customXml/item3.xml><?xml version="1.0" encoding="utf-8"?>
-<ct:contentTypeSchema xmlns:ct="http://schemas.microsoft.com/office/2006/metadata/contentType" xmlns:ma="http://schemas.microsoft.com/office/2006/metadata/properties/metaAttributes" ct:_="" ma:_="" ma:contentTypeName="TemplateFile" ma:contentTypeID="0x0101006EDDDB5EE6D98C44930B742096920B300400F5B6D36B3EF94B4E9A635CDF2A18F5B8" ma:contentTypeVersion="33" ma:contentTypeDescription="Create a new document." ma:contentTypeScope="" ma:versionID="37d3ec2b48d53e45b233ad8f52fe1b11"/>
+<p:properties xmlns:p="http://schemas.microsoft.com/office/2006/metadata/properties" xmlns:xsi="http://www.w3.org/2001/XMLSchema-instance" xmlns:pc="http://schemas.microsoft.com/office/infopath/2007/PartnerControls"/>
 </file>
 
 <file path=customXml/item4.xml><?xml version="1.0" encoding="utf-8"?>
@@ -3986,19 +3986,19 @@
 </file>
 
 <file path=customXml/itemProps2.xml><?xml version="1.0" encoding="utf-8"?>
-<ds:datastoreItem xmlns:ds="http://schemas.openxmlformats.org/officeDocument/2006/customXml" ds:itemID="{6BD01D80-C71E-4C35-9EC9-AB4B2A68E7C1}">
+<ds:datastoreItem xmlns:ds="http://schemas.openxmlformats.org/officeDocument/2006/customXml" ds:itemID="{F9F1F569-4C10-4968-8575-367736BE939A}">
   <ds:schemaRefs>
-    <ds:schemaRef ds:uri="http://schemas.microsoft.com/office/2006/metadata/properties"/>
-    <ds:schemaRef ds:uri="http://schemas.microsoft.com/office/infopath/2007/PartnerControls"/>
+    <ds:schemaRef ds:uri="http://schemas.microsoft.com/office/2006/metadata/contentType"/>
+    <ds:schemaRef ds:uri="http://schemas.microsoft.com/office/2006/metadata/properties/metaAttributes"/>
   </ds:schemaRefs>
 </ds:datastoreItem>
 </file>
 
 <file path=customXml/itemProps3.xml><?xml version="1.0" encoding="utf-8"?>
-<ds:datastoreItem xmlns:ds="http://schemas.openxmlformats.org/officeDocument/2006/customXml" ds:itemID="{F9F1F569-4C10-4968-8575-367736BE939A}">
+<ds:datastoreItem xmlns:ds="http://schemas.openxmlformats.org/officeDocument/2006/customXml" ds:itemID="{6BD01D80-C71E-4C35-9EC9-AB4B2A68E7C1}">
   <ds:schemaRefs>
-    <ds:schemaRef ds:uri="http://schemas.microsoft.com/office/2006/metadata/contentType"/>
-    <ds:schemaRef ds:uri="http://schemas.microsoft.com/office/2006/metadata/properties/metaAttributes"/>
+    <ds:schemaRef ds:uri="http://schemas.microsoft.com/office/2006/metadata/properties"/>
+    <ds:schemaRef ds:uri="http://schemas.microsoft.com/office/infopath/2007/PartnerControls"/>
   </ds:schemaRefs>
 </ds:datastoreItem>
 </file>
@@ -4012,7 +4012,7 @@
 </file>
 
 <file path=customXml/itemProps5.xml><?xml version="1.0" encoding="utf-8"?>
-<ds:datastoreItem xmlns:ds="http://schemas.openxmlformats.org/officeDocument/2006/customXml" ds:itemID="{EA9FC715-7E6F-4AA7-9304-1D5F0481101D}">
+<ds:datastoreItem xmlns:ds="http://schemas.openxmlformats.org/officeDocument/2006/customXml" ds:itemID="{99FDDA01-68A2-499D-840C-4F522F99CBED}">
   <ds:schemaRefs>
     <ds:schemaRef ds:uri="http://schemas.openxmlformats.org/officeDocument/2006/bibliography"/>
   </ds:schemaRefs>

</xml_diff>

<commit_message>
Imported Vast Outer Space Resource, Added Asteroid Prefab, tweaked random speed Added player and asteroid explosions Added AsteroidMover script Tweaked DestroyByContact script to ignore asteroid vs asteroid contact
</commit_message>
<xml_diff>
--- a/External Game Document.docx
+++ b/External Game Document.docx
@@ -347,6 +347,7 @@
                         <w:u w:val="single"/>
                       </w:rPr>
                     </w:pPr>
+                    <w:proofErr w:type="spellStart"/>
                     <w:r>
                       <w:rPr>
                         <w:b/>
@@ -355,7 +356,18 @@
                         <w:szCs w:val="28"/>
                         <w:u w:val="single"/>
                       </w:rPr>
-                      <w:t>Brahmadut Ramkissoon</w:t>
+                      <w:t>Brahmadut</w:t>
+                    </w:r>
+                    <w:proofErr w:type="spellEnd"/>
+                    <w:r>
+                      <w:rPr>
+                        <w:b/>
+                        <w:bCs/>
+                        <w:sz w:val="28"/>
+                        <w:szCs w:val="28"/>
+                        <w:u w:val="single"/>
+                      </w:rPr>
+                      <w:t xml:space="preserve"> Ramkissoon</w:t>
                     </w:r>
                   </w:p>
                 </w:tc>
@@ -931,7 +943,25 @@
           <w:sz w:val="24"/>
           <w:szCs w:val="24"/>
         </w:rPr>
-        <w:t>(how does your game work?)</w:t>
+        <w:t>(</w:t>
+      </w:r>
+      <w:proofErr w:type="gramStart"/>
+      <w:r>
+        <w:rPr>
+          <w:i/>
+          <w:sz w:val="24"/>
+          <w:szCs w:val="24"/>
+        </w:rPr>
+        <w:t>how</w:t>
+      </w:r>
+      <w:proofErr w:type="gramEnd"/>
+      <w:r>
+        <w:rPr>
+          <w:i/>
+          <w:sz w:val="24"/>
+          <w:szCs w:val="24"/>
+        </w:rPr>
+        <w:t xml:space="preserve"> does your game work?)</w:t>
       </w:r>
     </w:p>
     <w:p>
@@ -1342,7 +1372,25 @@
           <w:sz w:val="24"/>
           <w:szCs w:val="24"/>
         </w:rPr>
-        <w:t>(Describe Each of your game levels)</w:t>
+        <w:t xml:space="preserve">(Describe </w:t>
+      </w:r>
+      <w:proofErr w:type="gramStart"/>
+      <w:r>
+        <w:rPr>
+          <w:i/>
+          <w:sz w:val="24"/>
+          <w:szCs w:val="24"/>
+        </w:rPr>
+        <w:t>Each</w:t>
+      </w:r>
+      <w:proofErr w:type="gramEnd"/>
+      <w:r>
+        <w:rPr>
+          <w:i/>
+          <w:sz w:val="24"/>
+          <w:szCs w:val="24"/>
+        </w:rPr>
+        <w:t xml:space="preserve"> of your game levels)</w:t>
       </w:r>
     </w:p>
     <w:p>
@@ -1430,7 +1478,25 @@
           <w:sz w:val="24"/>
           <w:szCs w:val="24"/>
         </w:rPr>
-        <w:t>Describe Your game avatar if applicable)</w:t>
+        <w:t xml:space="preserve">Describe </w:t>
+      </w:r>
+      <w:proofErr w:type="gramStart"/>
+      <w:r>
+        <w:rPr>
+          <w:i/>
+          <w:sz w:val="24"/>
+          <w:szCs w:val="24"/>
+        </w:rPr>
+        <w:t>Your</w:t>
+      </w:r>
+      <w:proofErr w:type="gramEnd"/>
+      <w:r>
+        <w:rPr>
+          <w:i/>
+          <w:sz w:val="24"/>
+          <w:szCs w:val="24"/>
+        </w:rPr>
+        <w:t xml:space="preserve"> game avatar if applicable)</w:t>
       </w:r>
     </w:p>
     <w:p>
@@ -1554,8 +1620,10 @@
           <w:sz w:val="24"/>
           <w:szCs w:val="24"/>
         </w:rPr>
-        <w:t>(Describe computer-generated enemies and boss monsters)</w:t>
-      </w:r>
+        <w:t>Asteroids – move toward the player with random velocity</w:t>
+      </w:r>
+      <w:bookmarkStart w:id="0" w:name="_GoBack"/>
+      <w:bookmarkEnd w:id="0"/>
     </w:p>
     <w:p>
       <w:pPr>
@@ -1765,13 +1833,23 @@
         </w:rPr>
         <w:br/>
       </w:r>
-      <w:r>
-        <w:rPr>
-          <w:i/>
-          <w:sz w:val="24"/>
-          <w:szCs w:val="24"/>
-        </w:rPr>
-        <w:t xml:space="preserve">BGScroller – referenced from </w:t>
+      <w:proofErr w:type="spellStart"/>
+      <w:r>
+        <w:rPr>
+          <w:i/>
+          <w:sz w:val="24"/>
+          <w:szCs w:val="24"/>
+        </w:rPr>
+        <w:t>BGScroller</w:t>
+      </w:r>
+      <w:proofErr w:type="spellEnd"/>
+      <w:r>
+        <w:rPr>
+          <w:i/>
+          <w:sz w:val="24"/>
+          <w:szCs w:val="24"/>
+        </w:rPr>
+        <w:t xml:space="preserve"> – referenced from </w:t>
       </w:r>
       <w:hyperlink r:id="rId13" w:history="1">
         <w:r>
@@ -2091,8 +2169,54 @@
           <w:sz w:val="24"/>
           <w:szCs w:val="24"/>
         </w:rPr>
-        <w:t>Ship – From Free SciFi Fighter Pubvlisher CGPitbull</w:t>
-      </w:r>
+        <w:t xml:space="preserve">Ship – From Free </w:t>
+      </w:r>
+      <w:proofErr w:type="spellStart"/>
+      <w:r>
+        <w:rPr>
+          <w:i/>
+          <w:sz w:val="24"/>
+          <w:szCs w:val="24"/>
+        </w:rPr>
+        <w:t>SciFi</w:t>
+      </w:r>
+      <w:proofErr w:type="spellEnd"/>
+      <w:r>
+        <w:rPr>
+          <w:i/>
+          <w:sz w:val="24"/>
+          <w:szCs w:val="24"/>
+        </w:rPr>
+        <w:t xml:space="preserve"> Fighter </w:t>
+      </w:r>
+      <w:proofErr w:type="spellStart"/>
+      <w:r>
+        <w:rPr>
+          <w:i/>
+          <w:sz w:val="24"/>
+          <w:szCs w:val="24"/>
+        </w:rPr>
+        <w:t>Pubvlisher</w:t>
+      </w:r>
+      <w:proofErr w:type="spellEnd"/>
+      <w:r>
+        <w:rPr>
+          <w:i/>
+          <w:sz w:val="24"/>
+          <w:szCs w:val="24"/>
+        </w:rPr>
+        <w:t xml:space="preserve"> </w:t>
+      </w:r>
+      <w:proofErr w:type="spellStart"/>
+      <w:r>
+        <w:rPr>
+          <w:i/>
+          <w:sz w:val="24"/>
+          <w:szCs w:val="24"/>
+        </w:rPr>
+        <w:t>CGPitbull</w:t>
+      </w:r>
+      <w:proofErr w:type="spellEnd"/>
     </w:p>
     <w:p>
       <w:pPr>
@@ -2154,7 +2278,25 @@
           <w:sz w:val="24"/>
           <w:szCs w:val="24"/>
         </w:rPr>
-        <w:t>Engine – From SimpleParticlePack Publisher Unity Technologies</w:t>
+        <w:t xml:space="preserve">Engine – From </w:t>
+      </w:r>
+      <w:proofErr w:type="spellStart"/>
+      <w:r>
+        <w:rPr>
+          <w:i/>
+          <w:sz w:val="24"/>
+          <w:szCs w:val="24"/>
+        </w:rPr>
+        <w:t>SimpleParticlePack</w:t>
+      </w:r>
+      <w:proofErr w:type="spellEnd"/>
+      <w:r>
+        <w:rPr>
+          <w:i/>
+          <w:sz w:val="24"/>
+          <w:szCs w:val="24"/>
+        </w:rPr>
+        <w:t xml:space="preserve"> Publisher Unity Technologies</w:t>
       </w:r>
     </w:p>
     <w:p>
@@ -2169,14 +2311,130 @@
           <w:u w:val="single"/>
         </w:rPr>
       </w:pPr>
-      <w:r>
-        <w:rPr>
-          <w:i/>
-          <w:sz w:val="24"/>
-          <w:szCs w:val="24"/>
-        </w:rPr>
-        <w:t>SimpleFlame(Blue), SimpleFlame(Green), Torch(Green) x2</w:t>
-      </w:r>
+      <w:proofErr w:type="spellStart"/>
+      <w:r>
+        <w:rPr>
+          <w:i/>
+          <w:sz w:val="24"/>
+          <w:szCs w:val="24"/>
+        </w:rPr>
+        <w:t>SimpleFlame</w:t>
+      </w:r>
+      <w:proofErr w:type="spellEnd"/>
+      <w:r>
+        <w:rPr>
+          <w:i/>
+          <w:sz w:val="24"/>
+          <w:szCs w:val="24"/>
+        </w:rPr>
+        <w:t>(Blue)</w:t>
+      </w:r>
+      <w:r>
+        <w:rPr>
+          <w:i/>
+          <w:sz w:val="24"/>
+          <w:szCs w:val="24"/>
+        </w:rPr>
+        <w:t xml:space="preserve"> renamed to </w:t>
+      </w:r>
+      <w:proofErr w:type="spellStart"/>
+      <w:r>
+        <w:rPr>
+          <w:i/>
+          <w:sz w:val="24"/>
+          <w:szCs w:val="24"/>
+        </w:rPr>
+        <w:t>prop_blue_thruster</w:t>
+      </w:r>
+      <w:proofErr w:type="spellEnd"/>
+    </w:p>
+    <w:p>
+      <w:pPr>
+        <w:pStyle w:val="ListParagraph"/>
+        <w:numPr>
+          <w:ilvl w:val="2"/>
+          <w:numId w:val="2"/>
+        </w:numPr>
+        <w:rPr>
+          <w:color w:val="0000FF" w:themeColor="hyperlink"/>
+          <w:u w:val="single"/>
+        </w:rPr>
+      </w:pPr>
+      <w:proofErr w:type="spellStart"/>
+      <w:r>
+        <w:rPr>
+          <w:i/>
+          <w:sz w:val="24"/>
+          <w:szCs w:val="24"/>
+        </w:rPr>
+        <w:t>SimpleFlame</w:t>
+      </w:r>
+      <w:proofErr w:type="spellEnd"/>
+      <w:r>
+        <w:rPr>
+          <w:i/>
+          <w:sz w:val="24"/>
+          <w:szCs w:val="24"/>
+        </w:rPr>
+        <w:t>(Green)</w:t>
+      </w:r>
+      <w:r>
+        <w:rPr>
+          <w:i/>
+          <w:sz w:val="24"/>
+          <w:szCs w:val="24"/>
+        </w:rPr>
+        <w:t xml:space="preserve"> renamed to </w:t>
+      </w:r>
+      <w:proofErr w:type="spellStart"/>
+      <w:r>
+        <w:rPr>
+          <w:i/>
+          <w:sz w:val="24"/>
+          <w:szCs w:val="24"/>
+        </w:rPr>
+        <w:t>prop_green_thruster</w:t>
+      </w:r>
+      <w:proofErr w:type="spellEnd"/>
+    </w:p>
+    <w:p>
+      <w:pPr>
+        <w:pStyle w:val="ListParagraph"/>
+        <w:numPr>
+          <w:ilvl w:val="2"/>
+          <w:numId w:val="2"/>
+        </w:numPr>
+        <w:rPr>
+          <w:color w:val="0000FF" w:themeColor="hyperlink"/>
+          <w:u w:val="single"/>
+        </w:rPr>
+      </w:pPr>
+      <w:r>
+        <w:rPr>
+          <w:i/>
+          <w:sz w:val="24"/>
+          <w:szCs w:val="24"/>
+        </w:rPr>
+        <w:t xml:space="preserve">Torch(Green) </w:t>
+      </w:r>
+      <w:r>
+        <w:rPr>
+          <w:i/>
+          <w:sz w:val="24"/>
+          <w:szCs w:val="24"/>
+        </w:rPr>
+        <w:t xml:space="preserve">renamed to </w:t>
+      </w:r>
+      <w:proofErr w:type="spellStart"/>
+      <w:r>
+        <w:rPr>
+          <w:i/>
+          <w:sz w:val="24"/>
+          <w:szCs w:val="24"/>
+        </w:rPr>
+        <w:t>prop_green_trail</w:t>
+      </w:r>
+      <w:proofErr w:type="spellEnd"/>
     </w:p>
     <w:p>
       <w:pPr>
@@ -2194,6 +2452,7 @@
           <w:noProof/>
           <w:lang w:eastAsia="en-CA"/>
         </w:rPr>
+        <w:lastRenderedPageBreak/>
         <w:drawing>
           <wp:inline distT="0" distB="0" distL="0" distR="0" wp14:anchorId="41C3A499" wp14:editId="098E5BA6">
             <wp:extent cx="648000" cy="648000"/>
@@ -2248,15 +2507,31 @@
         <w:t xml:space="preserve">Background – 7.jpg From </w:t>
       </w:r>
       <w:hyperlink r:id="rId16" w:anchor="etc-download-box" w:history="1">
+        <w:proofErr w:type="spellStart"/>
         <w:r>
           <w:rPr>
             <w:rStyle w:val="Hyperlink"/>
           </w:rPr>
-          <w:t>Webtreats ETC</w:t>
+          <w:t>Webtreats</w:t>
+        </w:r>
+        <w:proofErr w:type="spellEnd"/>
+        <w:r>
+          <w:rPr>
+            <w:rStyle w:val="Hyperlink"/>
+          </w:rPr>
+          <w:t xml:space="preserve"> ETC</w:t>
         </w:r>
       </w:hyperlink>
       <w:r>
-        <w:t xml:space="preserve"> renamed to tile_nebula_blue </w:t>
+        <w:t xml:space="preserve"> renamed to </w:t>
+      </w:r>
+      <w:proofErr w:type="spellStart"/>
+      <w:r>
+        <w:t>tile_nebula_blue</w:t>
+      </w:r>
+      <w:proofErr w:type="spellEnd"/>
+      <w:r>
+        <w:t xml:space="preserve"> </w:t>
       </w:r>
     </w:p>
     <w:p>
@@ -2278,26 +2553,213 @@
           <w:sz w:val="24"/>
           <w:szCs w:val="24"/>
         </w:rPr>
-        <w:t>Laser bolts from Andrew R. Alberts – free to use</w:t>
-      </w:r>
-      <w:bookmarkStart w:id="0" w:name="_GoBack"/>
-      <w:bookmarkEnd w:id="0"/>
-    </w:p>
-    <w:p>
-      <w:pPr>
-        <w:rPr>
-          <w:b/>
-          <w:sz w:val="24"/>
-          <w:szCs w:val="24"/>
-        </w:rPr>
-      </w:pPr>
-      <w:r>
-        <w:rPr>
-          <w:b/>
-          <w:sz w:val="24"/>
-          <w:szCs w:val="24"/>
-        </w:rPr>
-        <w:lastRenderedPageBreak/>
+        <w:t xml:space="preserve">Laser bolts from </w:t>
+      </w:r>
+      <w:r>
+        <w:rPr>
+          <w:i/>
+          <w:sz w:val="24"/>
+          <w:szCs w:val="24"/>
+        </w:rPr>
+        <w:t xml:space="preserve">graphic artist - </w:t>
+      </w:r>
+      <w:r>
+        <w:rPr>
+          <w:i/>
+          <w:sz w:val="24"/>
+          <w:szCs w:val="24"/>
+        </w:rPr>
+        <w:t>Andrew R. Alberts – free to use</w:t>
+      </w:r>
+    </w:p>
+    <w:p>
+      <w:pPr>
+        <w:pStyle w:val="ListParagraph"/>
+        <w:numPr>
+          <w:ilvl w:val="1"/>
+          <w:numId w:val="2"/>
+        </w:numPr>
+        <w:rPr>
+          <w:i/>
+          <w:sz w:val="24"/>
+          <w:szCs w:val="24"/>
+        </w:rPr>
+      </w:pPr>
+      <w:r>
+        <w:rPr>
+          <w:i/>
+          <w:sz w:val="24"/>
+          <w:szCs w:val="24"/>
+        </w:rPr>
+        <w:t>Vaster Outer Spac</w:t>
+      </w:r>
+      <w:r>
+        <w:rPr>
+          <w:i/>
+          <w:sz w:val="24"/>
+          <w:szCs w:val="24"/>
+        </w:rPr>
+        <w:t>e – free pack – Publisher: Prodigious Creations</w:t>
+      </w:r>
+    </w:p>
+    <w:p>
+      <w:pPr>
+        <w:pStyle w:val="ListParagraph"/>
+        <w:numPr>
+          <w:ilvl w:val="2"/>
+          <w:numId w:val="2"/>
+        </w:numPr>
+        <w:rPr>
+          <w:i/>
+          <w:sz w:val="24"/>
+          <w:szCs w:val="24"/>
+        </w:rPr>
+      </w:pPr>
+      <w:r>
+        <w:rPr>
+          <w:i/>
+          <w:sz w:val="24"/>
+          <w:szCs w:val="24"/>
+        </w:rPr>
+        <w:t>Asteroids p</w:t>
+      </w:r>
+      <w:r>
+        <w:rPr>
+          <w:i/>
+          <w:sz w:val="24"/>
+          <w:szCs w:val="24"/>
+        </w:rPr>
+        <w:t xml:space="preserve">refab, made copies of </w:t>
+      </w:r>
+      <w:r>
+        <w:rPr>
+          <w:i/>
+          <w:sz w:val="24"/>
+          <w:szCs w:val="24"/>
+        </w:rPr>
+        <w:t>Material</w:t>
+      </w:r>
+      <w:r>
+        <w:rPr>
+          <w:i/>
+          <w:sz w:val="24"/>
+          <w:szCs w:val="24"/>
+        </w:rPr>
+        <w:t xml:space="preserve">, </w:t>
+      </w:r>
+      <w:r>
+        <w:rPr>
+          <w:i/>
+          <w:sz w:val="24"/>
+          <w:szCs w:val="24"/>
+        </w:rPr>
+        <w:t>Prefab</w:t>
+      </w:r>
+      <w:r>
+        <w:rPr>
+          <w:i/>
+          <w:sz w:val="24"/>
+          <w:szCs w:val="24"/>
+        </w:rPr>
+        <w:t>, Mesh</w:t>
+      </w:r>
+      <w:r>
+        <w:rPr>
+          <w:i/>
+          <w:sz w:val="24"/>
+          <w:szCs w:val="24"/>
+        </w:rPr>
+        <w:t xml:space="preserve">, Texture and edited references as needed to </w:t>
+      </w:r>
+      <w:proofErr w:type="spellStart"/>
+      <w:r>
+        <w:rPr>
+          <w:i/>
+          <w:sz w:val="24"/>
+          <w:szCs w:val="24"/>
+        </w:rPr>
+        <w:t>prop_asteroid_d</w:t>
+      </w:r>
+      <w:proofErr w:type="spellEnd"/>
+    </w:p>
+    <w:p>
+      <w:pPr>
+        <w:pStyle w:val="ListParagraph"/>
+        <w:numPr>
+          <w:ilvl w:val="2"/>
+          <w:numId w:val="2"/>
+        </w:numPr>
+        <w:rPr>
+          <w:i/>
+          <w:sz w:val="24"/>
+          <w:szCs w:val="24"/>
+        </w:rPr>
+      </w:pPr>
+      <w:r>
+        <w:rPr>
+          <w:i/>
+          <w:sz w:val="24"/>
+          <w:szCs w:val="24"/>
+        </w:rPr>
+        <w:t xml:space="preserve">Destruction01 - Particle effect for asteroid explosion, renamed to </w:t>
+      </w:r>
+      <w:proofErr w:type="spellStart"/>
+      <w:r>
+        <w:rPr>
+          <w:i/>
+          <w:sz w:val="24"/>
+          <w:szCs w:val="24"/>
+        </w:rPr>
+        <w:t>explosion_asteroid</w:t>
+      </w:r>
+      <w:proofErr w:type="spellEnd"/>
+    </w:p>
+    <w:p>
+      <w:pPr>
+        <w:pStyle w:val="ListParagraph"/>
+        <w:numPr>
+          <w:ilvl w:val="2"/>
+          <w:numId w:val="2"/>
+        </w:numPr>
+        <w:rPr>
+          <w:i/>
+          <w:sz w:val="24"/>
+          <w:szCs w:val="24"/>
+        </w:rPr>
+      </w:pPr>
+      <w:r>
+        <w:rPr>
+          <w:i/>
+          <w:sz w:val="24"/>
+          <w:szCs w:val="24"/>
+        </w:rPr>
+        <w:t xml:space="preserve">FlashRingFlame04 – Particle effect for player explosion, renamed to </w:t>
+      </w:r>
+      <w:proofErr w:type="spellStart"/>
+      <w:r>
+        <w:rPr>
+          <w:i/>
+          <w:sz w:val="24"/>
+          <w:szCs w:val="24"/>
+        </w:rPr>
+        <w:t>explosion_player</w:t>
+      </w:r>
+      <w:proofErr w:type="spellEnd"/>
+    </w:p>
+    <w:p>
+      <w:pPr>
+        <w:rPr>
+          <w:b/>
+          <w:sz w:val="24"/>
+          <w:szCs w:val="24"/>
+        </w:rPr>
+      </w:pPr>
+      <w:r>
+        <w:rPr>
+          <w:b/>
+          <w:sz w:val="24"/>
+          <w:szCs w:val="24"/>
+        </w:rPr>
         <w:tab/>
       </w:r>
     </w:p>
@@ -2396,7 +2858,25 @@
           <w:sz w:val="24"/>
           <w:szCs w:val="24"/>
         </w:rPr>
-        <w:t>(Include any future features that are planned to be implemented)</w:t>
+        <w:t xml:space="preserve">(Include any future features that </w:t>
+      </w:r>
+      <w:proofErr w:type="gramStart"/>
+      <w:r>
+        <w:rPr>
+          <w:i/>
+          <w:sz w:val="24"/>
+          <w:szCs w:val="24"/>
+        </w:rPr>
+        <w:t>are planned to be implemented</w:t>
+      </w:r>
+      <w:proofErr w:type="gramEnd"/>
+      <w:r>
+        <w:rPr>
+          <w:i/>
+          <w:sz w:val="24"/>
+          <w:szCs w:val="24"/>
+        </w:rPr>
+        <w:t>)</w:t>
       </w:r>
     </w:p>
     <w:sectPr>
@@ -3957,11 +4437,11 @@
 </file>
 
 <file path=customXml/item2.xml><?xml version="1.0" encoding="utf-8"?>
-<ct:contentTypeSchema xmlns:ct="http://schemas.microsoft.com/office/2006/metadata/contentType" xmlns:ma="http://schemas.microsoft.com/office/2006/metadata/properties/metaAttributes" ct:_="" ma:_="" ma:contentTypeName="TemplateFile" ma:contentTypeID="0x0101006EDDDB5EE6D98C44930B742096920B300400F5B6D36B3EF94B4E9A635CDF2A18F5B8" ma:contentTypeVersion="33" ma:contentTypeDescription="Create a new document." ma:contentTypeScope="" ma:versionID="37d3ec2b48d53e45b233ad8f52fe1b11"/>
+<p:properties xmlns:p="http://schemas.microsoft.com/office/2006/metadata/properties" xmlns:xsi="http://www.w3.org/2001/XMLSchema-instance" xmlns:pc="http://schemas.microsoft.com/office/infopath/2007/PartnerControls"/>
 </file>
 
 <file path=customXml/item3.xml><?xml version="1.0" encoding="utf-8"?>
-<p:properties xmlns:p="http://schemas.microsoft.com/office/2006/metadata/properties" xmlns:xsi="http://www.w3.org/2001/XMLSchema-instance" xmlns:pc="http://schemas.microsoft.com/office/infopath/2007/PartnerControls"/>
+<ct:contentTypeSchema xmlns:ct="http://schemas.microsoft.com/office/2006/metadata/contentType" xmlns:ma="http://schemas.microsoft.com/office/2006/metadata/properties/metaAttributes" ct:_="" ma:_="" ma:contentTypeName="TemplateFile" ma:contentTypeID="0x0101006EDDDB5EE6D98C44930B742096920B300400F5B6D36B3EF94B4E9A635CDF2A18F5B8" ma:contentTypeVersion="33" ma:contentTypeDescription="Create a new document." ma:contentTypeScope="" ma:versionID="37d3ec2b48d53e45b233ad8f52fe1b11"/>
 </file>
 
 <file path=customXml/item4.xml><?xml version="1.0" encoding="utf-8"?>
@@ -3986,19 +4466,19 @@
 </file>
 
 <file path=customXml/itemProps2.xml><?xml version="1.0" encoding="utf-8"?>
-<ds:datastoreItem xmlns:ds="http://schemas.openxmlformats.org/officeDocument/2006/customXml" ds:itemID="{F9F1F569-4C10-4968-8575-367736BE939A}">
+<ds:datastoreItem xmlns:ds="http://schemas.openxmlformats.org/officeDocument/2006/customXml" ds:itemID="{6BD01D80-C71E-4C35-9EC9-AB4B2A68E7C1}">
   <ds:schemaRefs>
-    <ds:schemaRef ds:uri="http://schemas.microsoft.com/office/2006/metadata/contentType"/>
-    <ds:schemaRef ds:uri="http://schemas.microsoft.com/office/2006/metadata/properties/metaAttributes"/>
+    <ds:schemaRef ds:uri="http://schemas.microsoft.com/office/2006/metadata/properties"/>
+    <ds:schemaRef ds:uri="http://schemas.microsoft.com/office/infopath/2007/PartnerControls"/>
   </ds:schemaRefs>
 </ds:datastoreItem>
 </file>
 
 <file path=customXml/itemProps3.xml><?xml version="1.0" encoding="utf-8"?>
-<ds:datastoreItem xmlns:ds="http://schemas.openxmlformats.org/officeDocument/2006/customXml" ds:itemID="{6BD01D80-C71E-4C35-9EC9-AB4B2A68E7C1}">
+<ds:datastoreItem xmlns:ds="http://schemas.openxmlformats.org/officeDocument/2006/customXml" ds:itemID="{F9F1F569-4C10-4968-8575-367736BE939A}">
   <ds:schemaRefs>
-    <ds:schemaRef ds:uri="http://schemas.microsoft.com/office/2006/metadata/properties"/>
-    <ds:schemaRef ds:uri="http://schemas.microsoft.com/office/infopath/2007/PartnerControls"/>
+    <ds:schemaRef ds:uri="http://schemas.microsoft.com/office/2006/metadata/contentType"/>
+    <ds:schemaRef ds:uri="http://schemas.microsoft.com/office/2006/metadata/properties/metaAttributes"/>
   </ds:schemaRefs>
 </ds:datastoreItem>
 </file>
@@ -4012,7 +4492,7 @@
 </file>
 
 <file path=customXml/itemProps5.xml><?xml version="1.0" encoding="utf-8"?>
-<ds:datastoreItem xmlns:ds="http://schemas.openxmlformats.org/officeDocument/2006/customXml" ds:itemID="{99FDDA01-68A2-499D-840C-4F522F99CBED}">
+<ds:datastoreItem xmlns:ds="http://schemas.openxmlformats.org/officeDocument/2006/customXml" ds:itemID="{1CB3F5BF-D383-4626-A493-3999D6D1BECA}">
   <ds:schemaRefs>
     <ds:schemaRef ds:uri="http://schemas.openxmlformats.org/officeDocument/2006/bibliography"/>
   </ds:schemaRefs>

</xml_diff>

<commit_message>
Added audio, scoreboard and health scripts, resources, and method stub for asteroid collisions
</commit_message>
<xml_diff>
--- a/External Game Document.docx
+++ b/External Game Document.docx
@@ -347,7 +347,6 @@
                         <w:u w:val="single"/>
                       </w:rPr>
                     </w:pPr>
-                    <w:proofErr w:type="spellStart"/>
                     <w:r>
                       <w:rPr>
                         <w:b/>
@@ -356,18 +355,7 @@
                         <w:szCs w:val="28"/>
                         <w:u w:val="single"/>
                       </w:rPr>
-                      <w:t>Brahmadut</w:t>
-                    </w:r>
-                    <w:proofErr w:type="spellEnd"/>
-                    <w:r>
-                      <w:rPr>
-                        <w:b/>
-                        <w:bCs/>
-                        <w:sz w:val="28"/>
-                        <w:szCs w:val="28"/>
-                        <w:u w:val="single"/>
-                      </w:rPr>
-                      <w:t xml:space="preserve"> Ramkissoon</w:t>
+                      <w:t>Brahmadut Ramkissoon</w:t>
                     </w:r>
                   </w:p>
                 </w:tc>
@@ -883,6 +871,24 @@
       <w:pPr>
         <w:pStyle w:val="ListParagraph"/>
         <w:rPr>
+          <w:i/>
+          <w:sz w:val="24"/>
+          <w:szCs w:val="24"/>
+        </w:rPr>
+      </w:pPr>
+      <w:r>
+        <w:rPr>
+          <w:i/>
+          <w:sz w:val="24"/>
+          <w:szCs w:val="24"/>
+        </w:rPr>
+        <w:t>Your ship has entered an asteroid field being affected by a nearby planet.</w:t>
+      </w:r>
+    </w:p>
+    <w:p>
+      <w:pPr>
+        <w:pStyle w:val="ListParagraph"/>
+        <w:rPr>
           <w:b/>
           <w:sz w:val="24"/>
           <w:szCs w:val="24"/>
@@ -943,25 +949,7 @@
           <w:sz w:val="24"/>
           <w:szCs w:val="24"/>
         </w:rPr>
-        <w:t>(</w:t>
-      </w:r>
-      <w:proofErr w:type="gramStart"/>
-      <w:r>
-        <w:rPr>
-          <w:i/>
-          <w:sz w:val="24"/>
-          <w:szCs w:val="24"/>
-        </w:rPr>
-        <w:t>how</w:t>
-      </w:r>
-      <w:proofErr w:type="gramEnd"/>
-      <w:r>
-        <w:rPr>
-          <w:i/>
-          <w:sz w:val="24"/>
-          <w:szCs w:val="24"/>
-        </w:rPr>
-        <w:t xml:space="preserve"> does your game work?)</w:t>
+        <w:t>(how does your game work?)</w:t>
       </w:r>
     </w:p>
     <w:p>
@@ -1289,31 +1277,25 @@
           <w:sz w:val="24"/>
           <w:szCs w:val="24"/>
         </w:rPr>
-        <w:t>(</w:t>
-      </w:r>
-      <w:r>
-        <w:rPr>
-          <w:i/>
-          <w:sz w:val="24"/>
-          <w:szCs w:val="24"/>
-        </w:rPr>
-        <w:t xml:space="preserve">Describe </w:t>
-      </w:r>
-      <w:r>
-        <w:rPr>
-          <w:i/>
-          <w:sz w:val="24"/>
-          <w:szCs w:val="24"/>
-        </w:rPr>
-        <w:t xml:space="preserve">Your Game </w:t>
-      </w:r>
-      <w:r>
-        <w:rPr>
-          <w:i/>
-          <w:sz w:val="24"/>
-          <w:szCs w:val="24"/>
-        </w:rPr>
-        <w:t>Environment)</w:t>
+        <w:t>Physics along the z axis</w:t>
+      </w:r>
+    </w:p>
+    <w:p>
+      <w:pPr>
+        <w:pStyle w:val="ListParagraph"/>
+        <w:rPr>
+          <w:i/>
+          <w:sz w:val="24"/>
+          <w:szCs w:val="24"/>
+        </w:rPr>
+      </w:pPr>
+      <w:r>
+        <w:rPr>
+          <w:i/>
+          <w:sz w:val="24"/>
+          <w:szCs w:val="24"/>
+        </w:rPr>
+        <w:t>Attempt to bounce asteroids off each other</w:t>
       </w:r>
     </w:p>
     <w:p>
@@ -1372,25 +1354,7 @@
           <w:sz w:val="24"/>
           <w:szCs w:val="24"/>
         </w:rPr>
-        <w:t xml:space="preserve">(Describe </w:t>
-      </w:r>
-      <w:proofErr w:type="gramStart"/>
-      <w:r>
-        <w:rPr>
-          <w:i/>
-          <w:sz w:val="24"/>
-          <w:szCs w:val="24"/>
-        </w:rPr>
-        <w:t>Each</w:t>
-      </w:r>
-      <w:proofErr w:type="gramEnd"/>
-      <w:r>
-        <w:rPr>
-          <w:i/>
-          <w:sz w:val="24"/>
-          <w:szCs w:val="24"/>
-        </w:rPr>
-        <w:t xml:space="preserve"> of your game levels)</w:t>
+        <w:t>(Describe Each of your game levels)</w:t>
       </w:r>
     </w:p>
     <w:p>
@@ -1478,25 +1442,7 @@
           <w:sz w:val="24"/>
           <w:szCs w:val="24"/>
         </w:rPr>
-        <w:t xml:space="preserve">Describe </w:t>
-      </w:r>
-      <w:proofErr w:type="gramStart"/>
-      <w:r>
-        <w:rPr>
-          <w:i/>
-          <w:sz w:val="24"/>
-          <w:szCs w:val="24"/>
-        </w:rPr>
-        <w:t>Your</w:t>
-      </w:r>
-      <w:proofErr w:type="gramEnd"/>
-      <w:r>
-        <w:rPr>
-          <w:i/>
-          <w:sz w:val="24"/>
-          <w:szCs w:val="24"/>
-        </w:rPr>
-        <w:t xml:space="preserve"> game avatar if applicable)</w:t>
+        <w:t>Describe Your game avatar if applicable)</w:t>
       </w:r>
     </w:p>
     <w:p>
@@ -1622,8 +1568,6 @@
         </w:rPr>
         <w:t>Asteroids – move toward the player with random velocity</w:t>
       </w:r>
-      <w:bookmarkStart w:id="0" w:name="_GoBack"/>
-      <w:bookmarkEnd w:id="0"/>
     </w:p>
     <w:p>
       <w:pPr>
@@ -1782,6 +1726,7 @@
           <w:sz w:val="24"/>
           <w:szCs w:val="24"/>
         </w:rPr>
+        <w:lastRenderedPageBreak/>
         <w:t>Vehicles</w:t>
       </w:r>
     </w:p>
@@ -1833,23 +1778,13 @@
         </w:rPr>
         <w:br/>
       </w:r>
-      <w:proofErr w:type="spellStart"/>
-      <w:r>
-        <w:rPr>
-          <w:i/>
-          <w:sz w:val="24"/>
-          <w:szCs w:val="24"/>
-        </w:rPr>
-        <w:t>BGScroller</w:t>
-      </w:r>
-      <w:proofErr w:type="spellEnd"/>
-      <w:r>
-        <w:rPr>
-          <w:i/>
-          <w:sz w:val="24"/>
-          <w:szCs w:val="24"/>
-        </w:rPr>
-        <w:t xml:space="preserve"> – referenced from </w:t>
+      <w:r>
+        <w:rPr>
+          <w:i/>
+          <w:sz w:val="24"/>
+          <w:szCs w:val="24"/>
+        </w:rPr>
+        <w:t xml:space="preserve">BGScroller – referenced from </w:t>
       </w:r>
       <w:hyperlink r:id="rId13" w:history="1">
         <w:r>
@@ -2030,21 +1965,455 @@
     <w:p>
       <w:pPr>
         <w:pStyle w:val="ListParagraph"/>
+        <w:numPr>
+          <w:ilvl w:val="0"/>
+          <w:numId w:val="3"/>
+        </w:numPr>
         <w:spacing w:after="0"/>
         <w:rPr>
-          <w:b/>
-          <w:sz w:val="24"/>
-          <w:szCs w:val="24"/>
-        </w:rPr>
-      </w:pPr>
-      <w:r>
-        <w:rPr>
-          <w:i/>
-          <w:sz w:val="24"/>
-          <w:szCs w:val="24"/>
-        </w:rPr>
-        <w:t>(Include an index of all your sound clips)</w:t>
-      </w:r>
+          <w:i/>
+          <w:sz w:val="24"/>
+          <w:szCs w:val="24"/>
+        </w:rPr>
+      </w:pPr>
+      <w:r>
+        <w:rPr>
+          <w:i/>
+          <w:sz w:val="24"/>
+          <w:szCs w:val="24"/>
+        </w:rPr>
+        <w:t>Explosion_asteroid.wav</w:t>
+      </w:r>
+    </w:p>
+    <w:p>
+      <w:pPr>
+        <w:pStyle w:val="ListParagraph"/>
+        <w:numPr>
+          <w:ilvl w:val="1"/>
+          <w:numId w:val="3"/>
+        </w:numPr>
+        <w:spacing w:after="0"/>
+        <w:rPr>
+          <w:i/>
+          <w:sz w:val="24"/>
+          <w:szCs w:val="24"/>
+        </w:rPr>
+      </w:pPr>
+      <w:r>
+        <w:rPr>
+          <w:i/>
+          <w:sz w:val="24"/>
+          <w:szCs w:val="24"/>
+        </w:rPr>
+        <w:t xml:space="preserve">From </w:t>
+      </w:r>
+      <w:hyperlink r:id="rId14" w:history="1">
+        <w:r>
+          <w:rPr>
+            <w:rStyle w:val="Hyperlink"/>
+            <w:i/>
+            <w:sz w:val="24"/>
+            <w:szCs w:val="24"/>
+          </w:rPr>
+          <w:t>http://www.trekcore.com</w:t>
+        </w:r>
+      </w:hyperlink>
+      <w:r>
+        <w:rPr>
+          <w:rStyle w:val="Hyperlink"/>
+          <w:i/>
+          <w:sz w:val="24"/>
+          <w:szCs w:val="24"/>
+        </w:rPr>
+        <w:t xml:space="preserve"> </w:t>
+      </w:r>
+    </w:p>
+    <w:p>
+      <w:pPr>
+        <w:pStyle w:val="ListParagraph"/>
+        <w:numPr>
+          <w:ilvl w:val="1"/>
+          <w:numId w:val="3"/>
+        </w:numPr>
+        <w:spacing w:after="0"/>
+        <w:rPr>
+          <w:i/>
+          <w:sz w:val="24"/>
+          <w:szCs w:val="24"/>
+        </w:rPr>
+      </w:pPr>
+      <w:r>
+        <w:rPr>
+          <w:i/>
+          <w:sz w:val="24"/>
+          <w:szCs w:val="24"/>
+        </w:rPr>
+        <w:t>Smallexplosion3</w:t>
+      </w:r>
+    </w:p>
+    <w:p>
+      <w:pPr>
+        <w:pStyle w:val="ListParagraph"/>
+        <w:numPr>
+          <w:ilvl w:val="0"/>
+          <w:numId w:val="3"/>
+        </w:numPr>
+        <w:spacing w:after="0"/>
+        <w:rPr>
+          <w:i/>
+          <w:sz w:val="24"/>
+          <w:szCs w:val="24"/>
+        </w:rPr>
+      </w:pPr>
+      <w:r>
+        <w:rPr>
+          <w:i/>
+          <w:sz w:val="24"/>
+          <w:szCs w:val="24"/>
+        </w:rPr>
+        <w:t>Explosion_player.wav</w:t>
+      </w:r>
+    </w:p>
+    <w:p>
+      <w:pPr>
+        <w:pStyle w:val="ListParagraph"/>
+        <w:numPr>
+          <w:ilvl w:val="1"/>
+          <w:numId w:val="3"/>
+        </w:numPr>
+        <w:spacing w:after="0"/>
+        <w:rPr>
+          <w:i/>
+          <w:sz w:val="24"/>
+          <w:szCs w:val="24"/>
+        </w:rPr>
+      </w:pPr>
+      <w:r>
+        <w:rPr>
+          <w:i/>
+          <w:sz w:val="24"/>
+          <w:szCs w:val="24"/>
+        </w:rPr>
+        <w:t xml:space="preserve">From </w:t>
+      </w:r>
+      <w:hyperlink r:id="rId15" w:history="1">
+        <w:r>
+          <w:rPr>
+            <w:rStyle w:val="Hyperlink"/>
+            <w:i/>
+            <w:sz w:val="24"/>
+            <w:szCs w:val="24"/>
+          </w:rPr>
+          <w:t>http://www.trekcore.com</w:t>
+        </w:r>
+      </w:hyperlink>
+    </w:p>
+    <w:p>
+      <w:pPr>
+        <w:pStyle w:val="ListParagraph"/>
+        <w:numPr>
+          <w:ilvl w:val="1"/>
+          <w:numId w:val="3"/>
+        </w:numPr>
+        <w:spacing w:after="0"/>
+        <w:rPr>
+          <w:i/>
+          <w:sz w:val="24"/>
+          <w:szCs w:val="24"/>
+        </w:rPr>
+      </w:pPr>
+      <w:r>
+        <w:rPr>
+          <w:i/>
+          <w:sz w:val="24"/>
+          <w:szCs w:val="24"/>
+        </w:rPr>
+        <w:t>Hullbreak3.wav</w:t>
+      </w:r>
+      <w:bookmarkStart w:id="0" w:name="_GoBack"/>
+      <w:bookmarkEnd w:id="0"/>
+    </w:p>
+    <w:p>
+      <w:pPr>
+        <w:pStyle w:val="ListParagraph"/>
+        <w:numPr>
+          <w:ilvl w:val="0"/>
+          <w:numId w:val="3"/>
+        </w:numPr>
+        <w:spacing w:after="0"/>
+        <w:rPr>
+          <w:i/>
+          <w:sz w:val="24"/>
+          <w:szCs w:val="24"/>
+        </w:rPr>
+      </w:pPr>
+      <w:r>
+        <w:rPr>
+          <w:i/>
+          <w:sz w:val="24"/>
+          <w:szCs w:val="24"/>
+        </w:rPr>
+        <w:t>Weapon_player.wav</w:t>
+      </w:r>
+    </w:p>
+    <w:p>
+      <w:pPr>
+        <w:pStyle w:val="ListParagraph"/>
+        <w:numPr>
+          <w:ilvl w:val="1"/>
+          <w:numId w:val="3"/>
+        </w:numPr>
+        <w:spacing w:after="0"/>
+        <w:rPr>
+          <w:i/>
+          <w:sz w:val="24"/>
+          <w:szCs w:val="24"/>
+        </w:rPr>
+      </w:pPr>
+      <w:r>
+        <w:rPr>
+          <w:i/>
+          <w:sz w:val="24"/>
+          <w:szCs w:val="24"/>
+        </w:rPr>
+        <w:t xml:space="preserve">From </w:t>
+      </w:r>
+      <w:hyperlink r:id="rId16" w:history="1">
+        <w:r>
+          <w:rPr>
+            <w:rStyle w:val="Hyperlink"/>
+            <w:i/>
+            <w:sz w:val="24"/>
+            <w:szCs w:val="24"/>
+          </w:rPr>
+          <w:t>http://www.sa-matra.net</w:t>
+        </w:r>
+      </w:hyperlink>
+    </w:p>
+    <w:p>
+      <w:pPr>
+        <w:pStyle w:val="ListParagraph"/>
+        <w:numPr>
+          <w:ilvl w:val="1"/>
+          <w:numId w:val="3"/>
+        </w:numPr>
+        <w:spacing w:after="0"/>
+        <w:rPr>
+          <w:i/>
+          <w:sz w:val="24"/>
+          <w:szCs w:val="24"/>
+        </w:rPr>
+      </w:pPr>
+      <w:r>
+        <w:rPr>
+          <w:i/>
+          <w:sz w:val="24"/>
+          <w:szCs w:val="24"/>
+        </w:rPr>
+        <w:t>ISD-Laser.wav – Star Wars Imperial Star Destroyer Turbolaser 4</w:t>
+      </w:r>
+      <w:r>
+        <w:rPr>
+          <w:i/>
+          <w:sz w:val="24"/>
+          <w:szCs w:val="24"/>
+        </w:rPr>
+        <w:t xml:space="preserve"> </w:t>
+      </w:r>
+    </w:p>
+    <w:p>
+      <w:pPr>
+        <w:pStyle w:val="ListParagraph"/>
+        <w:numPr>
+          <w:ilvl w:val="0"/>
+          <w:numId w:val="3"/>
+        </w:numPr>
+        <w:spacing w:after="0"/>
+        <w:rPr>
+          <w:i/>
+          <w:sz w:val="24"/>
+          <w:szCs w:val="24"/>
+        </w:rPr>
+      </w:pPr>
+      <w:r>
+        <w:rPr>
+          <w:i/>
+          <w:sz w:val="24"/>
+          <w:szCs w:val="24"/>
+        </w:rPr>
+        <w:t>Music_background.wav</w:t>
+      </w:r>
+    </w:p>
+    <w:p>
+      <w:pPr>
+        <w:pStyle w:val="ListParagraph"/>
+        <w:numPr>
+          <w:ilvl w:val="1"/>
+          <w:numId w:val="3"/>
+        </w:numPr>
+        <w:spacing w:after="0"/>
+        <w:rPr>
+          <w:i/>
+          <w:sz w:val="24"/>
+          <w:szCs w:val="24"/>
+        </w:rPr>
+      </w:pPr>
+      <w:r>
+        <w:rPr>
+          <w:i/>
+          <w:sz w:val="24"/>
+          <w:szCs w:val="24"/>
+        </w:rPr>
+        <w:t xml:space="preserve">From </w:t>
+      </w:r>
+      <w:hyperlink r:id="rId17" w:history="1">
+        <w:r>
+          <w:rPr>
+            <w:rStyle w:val="Hyperlink"/>
+            <w:i/>
+            <w:sz w:val="24"/>
+            <w:szCs w:val="24"/>
+          </w:rPr>
+          <w:t>http://www.bensound.com</w:t>
+        </w:r>
+      </w:hyperlink>
+    </w:p>
+    <w:p>
+      <w:pPr>
+        <w:pStyle w:val="ListParagraph"/>
+        <w:numPr>
+          <w:ilvl w:val="1"/>
+          <w:numId w:val="3"/>
+        </w:numPr>
+        <w:spacing w:after="0"/>
+        <w:rPr>
+          <w:i/>
+          <w:sz w:val="24"/>
+          <w:szCs w:val="24"/>
+        </w:rPr>
+      </w:pPr>
+      <w:r>
+        <w:rPr>
+          <w:i/>
+          <w:sz w:val="24"/>
+          <w:szCs w:val="24"/>
+        </w:rPr>
+        <w:t>bensound-epic.wav</w:t>
+      </w:r>
+      <w:r>
+        <w:rPr>
+          <w:i/>
+          <w:sz w:val="24"/>
+          <w:szCs w:val="24"/>
+        </w:rPr>
+        <w:t xml:space="preserve"> </w:t>
+      </w:r>
+    </w:p>
+    <w:p>
+      <w:pPr>
+        <w:pStyle w:val="ListParagraph"/>
+        <w:numPr>
+          <w:ilvl w:val="0"/>
+          <w:numId w:val="3"/>
+        </w:numPr>
+        <w:spacing w:after="0"/>
+        <w:rPr>
+          <w:i/>
+          <w:sz w:val="24"/>
+          <w:szCs w:val="24"/>
+        </w:rPr>
+      </w:pPr>
+      <w:r>
+        <w:rPr>
+          <w:i/>
+          <w:sz w:val="24"/>
+          <w:szCs w:val="24"/>
+        </w:rPr>
+        <w:t>Secondary Weapon ( not yet implemented )</w:t>
+      </w:r>
+    </w:p>
+    <w:p>
+      <w:pPr>
+        <w:pStyle w:val="ListParagraph"/>
+        <w:numPr>
+          <w:ilvl w:val="1"/>
+          <w:numId w:val="3"/>
+        </w:numPr>
+        <w:spacing w:after="0"/>
+        <w:rPr>
+          <w:i/>
+          <w:sz w:val="24"/>
+          <w:szCs w:val="24"/>
+        </w:rPr>
+      </w:pPr>
+      <w:r>
+        <w:rPr>
+          <w:i/>
+          <w:sz w:val="24"/>
+          <w:szCs w:val="24"/>
+        </w:rPr>
+        <w:t xml:space="preserve">From </w:t>
+      </w:r>
+      <w:hyperlink r:id="rId18" w:history="1">
+        <w:r>
+          <w:rPr>
+            <w:rStyle w:val="Hyperlink"/>
+            <w:i/>
+            <w:sz w:val="24"/>
+            <w:szCs w:val="24"/>
+          </w:rPr>
+          <w:t>http://www.stdimension.org</w:t>
+        </w:r>
+      </w:hyperlink>
+    </w:p>
+    <w:p>
+      <w:pPr>
+        <w:pStyle w:val="ListParagraph"/>
+        <w:numPr>
+          <w:ilvl w:val="1"/>
+          <w:numId w:val="3"/>
+        </w:numPr>
+        <w:spacing w:after="0"/>
+        <w:rPr>
+          <w:i/>
+          <w:sz w:val="24"/>
+          <w:szCs w:val="24"/>
+        </w:rPr>
+      </w:pPr>
+      <w:r>
+        <w:rPr>
+          <w:i/>
+          <w:sz w:val="24"/>
+          <w:szCs w:val="24"/>
+        </w:rPr>
+        <w:t xml:space="preserve">Shipphaser2 – Star Trek </w:t>
+      </w:r>
+    </w:p>
+    <w:p>
+      <w:pPr>
+        <w:pStyle w:val="ListParagraph"/>
+        <w:numPr>
+          <w:ilvl w:val="0"/>
+          <w:numId w:val="3"/>
+        </w:numPr>
+        <w:spacing w:after="0"/>
+        <w:rPr>
+          <w:i/>
+          <w:sz w:val="24"/>
+          <w:szCs w:val="24"/>
+        </w:rPr>
+      </w:pPr>
+    </w:p>
+    <w:p>
+      <w:pPr>
+        <w:pStyle w:val="ListParagraph"/>
+        <w:spacing w:after="0"/>
+        <w:rPr>
+          <w:b/>
+          <w:sz w:val="24"/>
+          <w:szCs w:val="24"/>
+        </w:rPr>
+      </w:pPr>
     </w:p>
     <w:p>
       <w:pPr>
@@ -2169,54 +2538,8 @@
           <w:sz w:val="24"/>
           <w:szCs w:val="24"/>
         </w:rPr>
-        <w:t xml:space="preserve">Ship – From Free </w:t>
-      </w:r>
-      <w:proofErr w:type="spellStart"/>
-      <w:r>
-        <w:rPr>
-          <w:i/>
-          <w:sz w:val="24"/>
-          <w:szCs w:val="24"/>
-        </w:rPr>
-        <w:t>SciFi</w:t>
-      </w:r>
-      <w:proofErr w:type="spellEnd"/>
-      <w:r>
-        <w:rPr>
-          <w:i/>
-          <w:sz w:val="24"/>
-          <w:szCs w:val="24"/>
-        </w:rPr>
-        <w:t xml:space="preserve"> Fighter </w:t>
-      </w:r>
-      <w:proofErr w:type="spellStart"/>
-      <w:r>
-        <w:rPr>
-          <w:i/>
-          <w:sz w:val="24"/>
-          <w:szCs w:val="24"/>
-        </w:rPr>
-        <w:t>Pubvlisher</w:t>
-      </w:r>
-      <w:proofErr w:type="spellEnd"/>
-      <w:r>
-        <w:rPr>
-          <w:i/>
-          <w:sz w:val="24"/>
-          <w:szCs w:val="24"/>
-        </w:rPr>
-        <w:t xml:space="preserve"> </w:t>
-      </w:r>
-      <w:proofErr w:type="spellStart"/>
-      <w:r>
-        <w:rPr>
-          <w:i/>
-          <w:sz w:val="24"/>
-          <w:szCs w:val="24"/>
-        </w:rPr>
-        <w:t>CGPitbull</w:t>
-      </w:r>
-      <w:proofErr w:type="spellEnd"/>
+        <w:t>Ship – From Free SciFi Fighter Pubvlisher CGPitbull</w:t>
+      </w:r>
     </w:p>
     <w:p>
       <w:pPr>
@@ -2252,7 +2575,7 @@
                     <pic:cNvPicPr/>
                   </pic:nvPicPr>
                   <pic:blipFill>
-                    <a:blip r:embed="rId14"/>
+                    <a:blip r:embed="rId19"/>
                     <a:stretch>
                       <a:fillRect/>
                     </a:stretch>
@@ -2278,25 +2601,7 @@
           <w:sz w:val="24"/>
           <w:szCs w:val="24"/>
         </w:rPr>
-        <w:t xml:space="preserve">Engine – From </w:t>
-      </w:r>
-      <w:proofErr w:type="spellStart"/>
-      <w:r>
-        <w:rPr>
-          <w:i/>
-          <w:sz w:val="24"/>
-          <w:szCs w:val="24"/>
-        </w:rPr>
-        <w:t>SimpleParticlePack</w:t>
-      </w:r>
-      <w:proofErr w:type="spellEnd"/>
-      <w:r>
-        <w:rPr>
-          <w:i/>
-          <w:sz w:val="24"/>
-          <w:szCs w:val="24"/>
-        </w:rPr>
-        <w:t xml:space="preserve"> Publisher Unity Technologies</w:t>
+        <w:t>Engine – From SimpleParticlePack Publisher Unity Technologies</w:t>
       </w:r>
     </w:p>
     <w:p>
@@ -2311,42 +2616,22 @@
           <w:u w:val="single"/>
         </w:rPr>
       </w:pPr>
-      <w:proofErr w:type="spellStart"/>
-      <w:r>
-        <w:rPr>
-          <w:i/>
-          <w:sz w:val="24"/>
-          <w:szCs w:val="24"/>
-        </w:rPr>
-        <w:t>SimpleFlame</w:t>
-      </w:r>
-      <w:proofErr w:type="spellEnd"/>
-      <w:r>
-        <w:rPr>
-          <w:i/>
-          <w:sz w:val="24"/>
-          <w:szCs w:val="24"/>
-        </w:rPr>
-        <w:t>(Blue)</w:t>
-      </w:r>
-      <w:r>
-        <w:rPr>
-          <w:i/>
-          <w:sz w:val="24"/>
-          <w:szCs w:val="24"/>
-        </w:rPr>
-        <w:t xml:space="preserve"> renamed to </w:t>
-      </w:r>
-      <w:proofErr w:type="spellStart"/>
-      <w:r>
-        <w:rPr>
-          <w:i/>
-          <w:sz w:val="24"/>
-          <w:szCs w:val="24"/>
-        </w:rPr>
-        <w:t>prop_blue_thruster</w:t>
-      </w:r>
-      <w:proofErr w:type="spellEnd"/>
+      <w:r>
+        <w:rPr>
+          <w:i/>
+          <w:sz w:val="24"/>
+          <w:szCs w:val="24"/>
+        </w:rPr>
+        <w:t>SimpleFlame(Blue)</w:t>
+      </w:r>
+      <w:r>
+        <w:rPr>
+          <w:i/>
+          <w:sz w:val="24"/>
+          <w:szCs w:val="24"/>
+        </w:rPr>
+        <w:t xml:space="preserve"> renamed to prop_blue_thruster</w:t>
+      </w:r>
     </w:p>
     <w:p>
       <w:pPr>
@@ -2360,42 +2645,22 @@
           <w:u w:val="single"/>
         </w:rPr>
       </w:pPr>
-      <w:proofErr w:type="spellStart"/>
-      <w:r>
-        <w:rPr>
-          <w:i/>
-          <w:sz w:val="24"/>
-          <w:szCs w:val="24"/>
-        </w:rPr>
-        <w:t>SimpleFlame</w:t>
-      </w:r>
-      <w:proofErr w:type="spellEnd"/>
-      <w:r>
-        <w:rPr>
-          <w:i/>
-          <w:sz w:val="24"/>
-          <w:szCs w:val="24"/>
-        </w:rPr>
-        <w:t>(Green)</w:t>
-      </w:r>
-      <w:r>
-        <w:rPr>
-          <w:i/>
-          <w:sz w:val="24"/>
-          <w:szCs w:val="24"/>
-        </w:rPr>
-        <w:t xml:space="preserve"> renamed to </w:t>
-      </w:r>
-      <w:proofErr w:type="spellStart"/>
-      <w:r>
-        <w:rPr>
-          <w:i/>
-          <w:sz w:val="24"/>
-          <w:szCs w:val="24"/>
-        </w:rPr>
-        <w:t>prop_green_thruster</w:t>
-      </w:r>
-      <w:proofErr w:type="spellEnd"/>
+      <w:r>
+        <w:rPr>
+          <w:i/>
+          <w:sz w:val="24"/>
+          <w:szCs w:val="24"/>
+        </w:rPr>
+        <w:t>SimpleFlame(Green)</w:t>
+      </w:r>
+      <w:r>
+        <w:rPr>
+          <w:i/>
+          <w:sz w:val="24"/>
+          <w:szCs w:val="24"/>
+        </w:rPr>
+        <w:t xml:space="preserve"> renamed to prop_green_thruster</w:t>
+      </w:r>
     </w:p>
     <w:p>
       <w:pPr>
@@ -2423,18 +2688,8 @@
           <w:sz w:val="24"/>
           <w:szCs w:val="24"/>
         </w:rPr>
-        <w:t xml:space="preserve">renamed to </w:t>
-      </w:r>
-      <w:proofErr w:type="spellStart"/>
-      <w:r>
-        <w:rPr>
-          <w:i/>
-          <w:sz w:val="24"/>
-          <w:szCs w:val="24"/>
-        </w:rPr>
-        <w:t>prop_green_trail</w:t>
-      </w:r>
-      <w:proofErr w:type="spellEnd"/>
+        <w:t>renamed to prop_green_trail</w:t>
+      </w:r>
     </w:p>
     <w:p>
       <w:pPr>
@@ -2452,7 +2707,6 @@
           <w:noProof/>
           <w:lang w:eastAsia="en-CA"/>
         </w:rPr>
-        <w:lastRenderedPageBreak/>
         <w:drawing>
           <wp:inline distT="0" distB="0" distL="0" distR="0" wp14:anchorId="41C3A499" wp14:editId="098E5BA6">
             <wp:extent cx="648000" cy="648000"/>
@@ -2469,7 +2723,7 @@
                     <pic:cNvPicPr/>
                   </pic:nvPicPr>
                   <pic:blipFill>
-                    <a:blip r:embed="rId15" cstate="print">
+                    <a:blip r:embed="rId20" cstate="print">
                       <a:extLst>
                         <a:ext uri="{28A0092B-C50C-407E-A947-70E740481C1C}">
                           <a14:useLocalDpi xmlns:a14="http://schemas.microsoft.com/office/drawing/2010/main" val="0"/>
@@ -2506,32 +2760,16 @@
       <w:r>
         <w:t xml:space="preserve">Background – 7.jpg From </w:t>
       </w:r>
-      <w:hyperlink r:id="rId16" w:anchor="etc-download-box" w:history="1">
-        <w:proofErr w:type="spellStart"/>
+      <w:hyperlink r:id="rId21" w:anchor="etc-download-box" w:history="1">
         <w:r>
           <w:rPr>
             <w:rStyle w:val="Hyperlink"/>
           </w:rPr>
-          <w:t>Webtreats</w:t>
-        </w:r>
-        <w:proofErr w:type="spellEnd"/>
-        <w:r>
-          <w:rPr>
-            <w:rStyle w:val="Hyperlink"/>
-          </w:rPr>
-          <w:t xml:space="preserve"> ETC</w:t>
+          <w:t>Webtreats ETC</w:t>
         </w:r>
       </w:hyperlink>
       <w:r>
-        <w:t xml:space="preserve"> renamed to </w:t>
-      </w:r>
-      <w:proofErr w:type="spellStart"/>
-      <w:r>
-        <w:t>tile_nebula_blue</w:t>
-      </w:r>
-      <w:proofErr w:type="spellEnd"/>
-      <w:r>
-        <w:t xml:space="preserve"> </w:t>
+        <w:t xml:space="preserve"> renamed to tile_nebula_blue </w:t>
       </w:r>
     </w:p>
     <w:p>
@@ -2669,18 +2907,8 @@
           <w:sz w:val="24"/>
           <w:szCs w:val="24"/>
         </w:rPr>
-        <w:t xml:space="preserve">, Texture and edited references as needed to </w:t>
-      </w:r>
-      <w:proofErr w:type="spellStart"/>
-      <w:r>
-        <w:rPr>
-          <w:i/>
-          <w:sz w:val="24"/>
-          <w:szCs w:val="24"/>
-        </w:rPr>
-        <w:t>prop_asteroid_d</w:t>
-      </w:r>
-      <w:proofErr w:type="spellEnd"/>
+        <w:t>, Texture and edited references as needed to prop_asteroid_d</w:t>
+      </w:r>
     </w:p>
     <w:p>
       <w:pPr>
@@ -2701,18 +2929,8 @@
           <w:sz w:val="24"/>
           <w:szCs w:val="24"/>
         </w:rPr>
-        <w:t xml:space="preserve">Destruction01 - Particle effect for asteroid explosion, renamed to </w:t>
-      </w:r>
-      <w:proofErr w:type="spellStart"/>
-      <w:r>
-        <w:rPr>
-          <w:i/>
-          <w:sz w:val="24"/>
-          <w:szCs w:val="24"/>
-        </w:rPr>
-        <w:t>explosion_asteroid</w:t>
-      </w:r>
-      <w:proofErr w:type="spellEnd"/>
+        <w:t>Destruction01 - Particle effect for asteroid explosion, renamed to explosion_asteroid</w:t>
+      </w:r>
     </w:p>
     <w:p>
       <w:pPr>
@@ -2733,18 +2951,8 @@
           <w:sz w:val="24"/>
           <w:szCs w:val="24"/>
         </w:rPr>
-        <w:t xml:space="preserve">FlashRingFlame04 – Particle effect for player explosion, renamed to </w:t>
-      </w:r>
-      <w:proofErr w:type="spellStart"/>
-      <w:r>
-        <w:rPr>
-          <w:i/>
-          <w:sz w:val="24"/>
-          <w:szCs w:val="24"/>
-        </w:rPr>
-        <w:t>explosion_player</w:t>
-      </w:r>
-      <w:proofErr w:type="spellEnd"/>
+        <w:t>FlashRingFlame04 – Particle effect for player explosion, renamed to explosion_player</w:t>
+      </w:r>
     </w:p>
     <w:p>
       <w:pPr>
@@ -2858,32 +3066,14 @@
           <w:sz w:val="24"/>
           <w:szCs w:val="24"/>
         </w:rPr>
-        <w:t xml:space="preserve">(Include any future features that </w:t>
-      </w:r>
-      <w:proofErr w:type="gramStart"/>
-      <w:r>
-        <w:rPr>
-          <w:i/>
-          <w:sz w:val="24"/>
-          <w:szCs w:val="24"/>
-        </w:rPr>
-        <w:t>are planned to be implemented</w:t>
-      </w:r>
-      <w:proofErr w:type="gramEnd"/>
-      <w:r>
-        <w:rPr>
-          <w:i/>
-          <w:sz w:val="24"/>
-          <w:szCs w:val="24"/>
-        </w:rPr>
-        <w:t>)</w:t>
+        <w:t>(Include any future features that are planned to be implemented)</w:t>
       </w:r>
     </w:p>
     <w:sectPr>
-      <w:headerReference w:type="even" r:id="rId17"/>
-      <w:headerReference w:type="default" r:id="rId18"/>
-      <w:footerReference w:type="even" r:id="rId19"/>
-      <w:footerReference w:type="default" r:id="rId20"/>
+      <w:headerReference w:type="even" r:id="rId22"/>
+      <w:headerReference w:type="default" r:id="rId23"/>
+      <w:footerReference w:type="even" r:id="rId24"/>
+      <w:footerReference w:type="default" r:id="rId25"/>
       <w:pgSz w:w="12240" w:h="15840"/>
       <w:pgMar w:top="1440" w:right="1440" w:bottom="1440" w:left="1440" w:header="720" w:footer="720" w:gutter="0"/>
       <w:pgBorders w:offsetFrom="page">
@@ -3469,16 +3659,16 @@
     </w:lvl>
   </w:abstractNum>
   <w:abstractNum w:abstractNumId="1" w15:restartNumberingAfterBreak="0">
-    <w:nsid w:val="7D93464C"/>
+    <w:nsid w:val="1649294B"/>
     <w:multiLevelType w:val="hybridMultilevel"/>
-    <w:tmpl w:val="20E8E5DE"/>
+    <w:tmpl w:val="D3E6CB3E"/>
     <w:lvl w:ilvl="0" w:tplc="10090001">
       <w:start w:val="1"/>
       <w:numFmt w:val="bullet"/>
       <w:lvlText w:val=""/>
       <w:lvlJc w:val="left"/>
       <w:pPr>
-        <w:ind w:left="720" w:hanging="360"/>
+        <w:ind w:left="1440" w:hanging="360"/>
       </w:pPr>
       <w:rPr>
         <w:rFonts w:ascii="Symbol" w:hAnsi="Symbol" w:hint="default"/>
@@ -3490,6 +3680,119 @@
       <w:lvlText w:val="o"/>
       <w:lvlJc w:val="left"/>
       <w:pPr>
+        <w:ind w:left="2160" w:hanging="360"/>
+      </w:pPr>
+      <w:rPr>
+        <w:rFonts w:ascii="Courier New" w:hAnsi="Courier New" w:cs="Courier New" w:hint="default"/>
+      </w:rPr>
+    </w:lvl>
+    <w:lvl w:ilvl="2" w:tplc="10090005" w:tentative="1">
+      <w:start w:val="1"/>
+      <w:numFmt w:val="bullet"/>
+      <w:lvlText w:val=""/>
+      <w:lvlJc w:val="left"/>
+      <w:pPr>
+        <w:ind w:left="2880" w:hanging="360"/>
+      </w:pPr>
+      <w:rPr>
+        <w:rFonts w:ascii="Wingdings" w:hAnsi="Wingdings" w:hint="default"/>
+      </w:rPr>
+    </w:lvl>
+    <w:lvl w:ilvl="3" w:tplc="10090001" w:tentative="1">
+      <w:start w:val="1"/>
+      <w:numFmt w:val="bullet"/>
+      <w:lvlText w:val=""/>
+      <w:lvlJc w:val="left"/>
+      <w:pPr>
+        <w:ind w:left="3600" w:hanging="360"/>
+      </w:pPr>
+      <w:rPr>
+        <w:rFonts w:ascii="Symbol" w:hAnsi="Symbol" w:hint="default"/>
+      </w:rPr>
+    </w:lvl>
+    <w:lvl w:ilvl="4" w:tplc="10090003" w:tentative="1">
+      <w:start w:val="1"/>
+      <w:numFmt w:val="bullet"/>
+      <w:lvlText w:val="o"/>
+      <w:lvlJc w:val="left"/>
+      <w:pPr>
+        <w:ind w:left="4320" w:hanging="360"/>
+      </w:pPr>
+      <w:rPr>
+        <w:rFonts w:ascii="Courier New" w:hAnsi="Courier New" w:cs="Courier New" w:hint="default"/>
+      </w:rPr>
+    </w:lvl>
+    <w:lvl w:ilvl="5" w:tplc="10090005" w:tentative="1">
+      <w:start w:val="1"/>
+      <w:numFmt w:val="bullet"/>
+      <w:lvlText w:val=""/>
+      <w:lvlJc w:val="left"/>
+      <w:pPr>
+        <w:ind w:left="5040" w:hanging="360"/>
+      </w:pPr>
+      <w:rPr>
+        <w:rFonts w:ascii="Wingdings" w:hAnsi="Wingdings" w:hint="default"/>
+      </w:rPr>
+    </w:lvl>
+    <w:lvl w:ilvl="6" w:tplc="10090001" w:tentative="1">
+      <w:start w:val="1"/>
+      <w:numFmt w:val="bullet"/>
+      <w:lvlText w:val=""/>
+      <w:lvlJc w:val="left"/>
+      <w:pPr>
+        <w:ind w:left="5760" w:hanging="360"/>
+      </w:pPr>
+      <w:rPr>
+        <w:rFonts w:ascii="Symbol" w:hAnsi="Symbol" w:hint="default"/>
+      </w:rPr>
+    </w:lvl>
+    <w:lvl w:ilvl="7" w:tplc="10090003" w:tentative="1">
+      <w:start w:val="1"/>
+      <w:numFmt w:val="bullet"/>
+      <w:lvlText w:val="o"/>
+      <w:lvlJc w:val="left"/>
+      <w:pPr>
+        <w:ind w:left="6480" w:hanging="360"/>
+      </w:pPr>
+      <w:rPr>
+        <w:rFonts w:ascii="Courier New" w:hAnsi="Courier New" w:cs="Courier New" w:hint="default"/>
+      </w:rPr>
+    </w:lvl>
+    <w:lvl w:ilvl="8" w:tplc="10090005" w:tentative="1">
+      <w:start w:val="1"/>
+      <w:numFmt w:val="bullet"/>
+      <w:lvlText w:val=""/>
+      <w:lvlJc w:val="left"/>
+      <w:pPr>
+        <w:ind w:left="7200" w:hanging="360"/>
+      </w:pPr>
+      <w:rPr>
+        <w:rFonts w:ascii="Wingdings" w:hAnsi="Wingdings" w:hint="default"/>
+      </w:rPr>
+    </w:lvl>
+  </w:abstractNum>
+  <w:abstractNum w:abstractNumId="2" w15:restartNumberingAfterBreak="0">
+    <w:nsid w:val="7D93464C"/>
+    <w:multiLevelType w:val="hybridMultilevel"/>
+    <w:tmpl w:val="20E8E5DE"/>
+    <w:lvl w:ilvl="0" w:tplc="10090001">
+      <w:start w:val="1"/>
+      <w:numFmt w:val="bullet"/>
+      <w:lvlText w:val=""/>
+      <w:lvlJc w:val="left"/>
+      <w:pPr>
+        <w:ind w:left="720" w:hanging="360"/>
+      </w:pPr>
+      <w:rPr>
+        <w:rFonts w:ascii="Symbol" w:hAnsi="Symbol" w:hint="default"/>
+      </w:rPr>
+    </w:lvl>
+    <w:lvl w:ilvl="1" w:tplc="10090003">
+      <w:start w:val="1"/>
+      <w:numFmt w:val="bullet"/>
+      <w:lvlText w:val="o"/>
+      <w:lvlJc w:val="left"/>
+      <w:pPr>
         <w:ind w:left="1440" w:hanging="360"/>
       </w:pPr>
       <w:rPr>
@@ -3585,6 +3888,9 @@
     <w:abstractNumId w:val="0"/>
   </w:num>
   <w:num w:numId="2">
+    <w:abstractNumId w:val="2"/>
+  </w:num>
+  <w:num w:numId="3">
     <w:abstractNumId w:val="1"/>
   </w:num>
 </w:numbering>
@@ -4437,11 +4743,11 @@
 </file>
 
 <file path=customXml/item2.xml><?xml version="1.0" encoding="utf-8"?>
-<p:properties xmlns:p="http://schemas.microsoft.com/office/2006/metadata/properties" xmlns:xsi="http://www.w3.org/2001/XMLSchema-instance" xmlns:pc="http://schemas.microsoft.com/office/infopath/2007/PartnerControls"/>
+<ct:contentTypeSchema xmlns:ct="http://schemas.microsoft.com/office/2006/metadata/contentType" xmlns:ma="http://schemas.microsoft.com/office/2006/metadata/properties/metaAttributes" ct:_="" ma:_="" ma:contentTypeName="TemplateFile" ma:contentTypeID="0x0101006EDDDB5EE6D98C44930B742096920B300400F5B6D36B3EF94B4E9A635CDF2A18F5B8" ma:contentTypeVersion="33" ma:contentTypeDescription="Create a new document." ma:contentTypeScope="" ma:versionID="37d3ec2b48d53e45b233ad8f52fe1b11"/>
 </file>
 
 <file path=customXml/item3.xml><?xml version="1.0" encoding="utf-8"?>
-<ct:contentTypeSchema xmlns:ct="http://schemas.microsoft.com/office/2006/metadata/contentType" xmlns:ma="http://schemas.microsoft.com/office/2006/metadata/properties/metaAttributes" ct:_="" ma:_="" ma:contentTypeName="TemplateFile" ma:contentTypeID="0x0101006EDDDB5EE6D98C44930B742096920B300400F5B6D36B3EF94B4E9A635CDF2A18F5B8" ma:contentTypeVersion="33" ma:contentTypeDescription="Create a new document." ma:contentTypeScope="" ma:versionID="37d3ec2b48d53e45b233ad8f52fe1b11"/>
+<p:properties xmlns:p="http://schemas.microsoft.com/office/2006/metadata/properties" xmlns:xsi="http://www.w3.org/2001/XMLSchema-instance" xmlns:pc="http://schemas.microsoft.com/office/infopath/2007/PartnerControls"/>
 </file>
 
 <file path=customXml/item4.xml><?xml version="1.0" encoding="utf-8"?>
@@ -4466,19 +4772,19 @@
 </file>
 
 <file path=customXml/itemProps2.xml><?xml version="1.0" encoding="utf-8"?>
-<ds:datastoreItem xmlns:ds="http://schemas.openxmlformats.org/officeDocument/2006/customXml" ds:itemID="{6BD01D80-C71E-4C35-9EC9-AB4B2A68E7C1}">
+<ds:datastoreItem xmlns:ds="http://schemas.openxmlformats.org/officeDocument/2006/customXml" ds:itemID="{F9F1F569-4C10-4968-8575-367736BE939A}">
   <ds:schemaRefs>
-    <ds:schemaRef ds:uri="http://schemas.microsoft.com/office/2006/metadata/properties"/>
-    <ds:schemaRef ds:uri="http://schemas.microsoft.com/office/infopath/2007/PartnerControls"/>
+    <ds:schemaRef ds:uri="http://schemas.microsoft.com/office/2006/metadata/contentType"/>
+    <ds:schemaRef ds:uri="http://schemas.microsoft.com/office/2006/metadata/properties/metaAttributes"/>
   </ds:schemaRefs>
 </ds:datastoreItem>
 </file>
 
 <file path=customXml/itemProps3.xml><?xml version="1.0" encoding="utf-8"?>
-<ds:datastoreItem xmlns:ds="http://schemas.openxmlformats.org/officeDocument/2006/customXml" ds:itemID="{F9F1F569-4C10-4968-8575-367736BE939A}">
+<ds:datastoreItem xmlns:ds="http://schemas.openxmlformats.org/officeDocument/2006/customXml" ds:itemID="{6BD01D80-C71E-4C35-9EC9-AB4B2A68E7C1}">
   <ds:schemaRefs>
-    <ds:schemaRef ds:uri="http://schemas.microsoft.com/office/2006/metadata/contentType"/>
-    <ds:schemaRef ds:uri="http://schemas.microsoft.com/office/2006/metadata/properties/metaAttributes"/>
+    <ds:schemaRef ds:uri="http://schemas.microsoft.com/office/2006/metadata/properties"/>
+    <ds:schemaRef ds:uri="http://schemas.microsoft.com/office/infopath/2007/PartnerControls"/>
   </ds:schemaRefs>
 </ds:datastoreItem>
 </file>
@@ -4492,7 +4798,7 @@
 </file>
 
 <file path=customXml/itemProps5.xml><?xml version="1.0" encoding="utf-8"?>
-<ds:datastoreItem xmlns:ds="http://schemas.openxmlformats.org/officeDocument/2006/customXml" ds:itemID="{1CB3F5BF-D383-4626-A493-3999D6D1BECA}">
+<ds:datastoreItem xmlns:ds="http://schemas.openxmlformats.org/officeDocument/2006/customXml" ds:itemID="{8D56BA69-C86F-4AAA-B69E-3C4EAA83F36F}">
   <ds:schemaRefs>
     <ds:schemaRef ds:uri="http://schemas.openxmlformats.org/officeDocument/2006/bibliography"/>
   </ds:schemaRefs>

</xml_diff>